<commit_message>
Added my part Melnik
</commit_message>
<xml_diff>
--- a/вкр/Структура ВКР 2024-05-15.docx
+++ b/вкр/Структура ВКР 2024-05-15.docx
@@ -1,6 +1,6 @@
 
 <file path=word/document.xml><?xml version="1.0" encoding="utf-8"?>
-<w:document xmlns:wpc="http://schemas.microsoft.com/office/word/2010/wordprocessingCanvas" xmlns:cx="http://schemas.microsoft.com/office/drawing/2014/chartex" xmlns:cx1="http://schemas.microsoft.com/office/drawing/2015/9/8/chartex" xmlns:cx2="http://schemas.microsoft.com/office/drawing/2015/10/21/chartex" xmlns:cx3="http://schemas.microsoft.com/office/drawing/2016/5/9/chartex" xmlns:cx4="http://schemas.microsoft.com/office/drawing/2016/5/10/chartex" xmlns:cx5="http://schemas.microsoft.com/office/drawing/2016/5/11/chartex" xmlns:cx6="http://schemas.microsoft.com/office/drawing/2016/5/12/chartex" xmlns:cx7="http://schemas.microsoft.com/office/drawing/2016/5/13/chartex" xmlns:cx8="http://schemas.microsoft.com/office/drawing/2016/5/14/chartex" xmlns:mc="http://schemas.openxmlformats.org/markup-compatibility/2006" xmlns:aink="http://schemas.microsoft.com/office/drawing/2016/ink" xmlns:am3d="http://schemas.microsoft.com/office/drawing/2017/model3d" xmlns:o="urn:schemas-microsoft-com:office:office" xmlns:r="http://schemas.openxmlformats.org/officeDocument/2006/relationships" xmlns:m="http://schemas.openxmlformats.org/officeDocument/2006/math" xmlns:v="urn:schemas-microsoft-com:vml" xmlns:wp14="http://schemas.microsoft.com/office/word/2010/wordprocessingDrawing" xmlns:wp="http://schemas.openxmlformats.org/drawingml/2006/wordprocessingDrawing" xmlns:w10="urn:schemas-microsoft-com:office:word" xmlns:w="http://schemas.openxmlformats.org/wordprocessingml/2006/main" xmlns:w14="http://schemas.microsoft.com/office/word/2010/wordml" xmlns:w15="http://schemas.microsoft.com/office/word/2012/wordml" xmlns:w16cex="http://schemas.microsoft.com/office/word/2018/wordml/cex" xmlns:w16cid="http://schemas.microsoft.com/office/word/2016/wordml/cid" xmlns:w16="http://schemas.microsoft.com/office/word/2018/wordml" xmlns:w16sdtdh="http://schemas.microsoft.com/office/word/2020/wordml/sdtdatahash" xmlns:w16se="http://schemas.microsoft.com/office/word/2015/wordml/symex" xmlns:wpg="http://schemas.microsoft.com/office/word/2010/wordprocessingGroup" xmlns:wpi="http://schemas.microsoft.com/office/word/2010/wordprocessingInk" xmlns:wne="http://schemas.microsoft.com/office/word/2006/wordml" xmlns:wps="http://schemas.microsoft.com/office/word/2010/wordprocessingShape" mc:Ignorable="w14 w15 w16se w16cid w16 w16cex w16sdtdh wp14">
+<w:document xmlns:wpc="http://schemas.microsoft.com/office/word/2010/wordprocessingCanvas" xmlns:cx="http://schemas.microsoft.com/office/drawing/2014/chartex" xmlns:cx1="http://schemas.microsoft.com/office/drawing/2015/9/8/chartex" xmlns:mc="http://schemas.openxmlformats.org/markup-compatibility/2006" xmlns:o="urn:schemas-microsoft-com:office:office" xmlns:r="http://schemas.openxmlformats.org/officeDocument/2006/relationships" xmlns:m="http://schemas.openxmlformats.org/officeDocument/2006/math" xmlns:v="urn:schemas-microsoft-com:vml" xmlns:wp14="http://schemas.microsoft.com/office/word/2010/wordprocessingDrawing" xmlns:wp="http://schemas.openxmlformats.org/drawingml/2006/wordprocessingDrawing" xmlns:w10="urn:schemas-microsoft-com:office:word" xmlns:w="http://schemas.openxmlformats.org/wordprocessingml/2006/main" xmlns:w14="http://schemas.microsoft.com/office/word/2010/wordml" xmlns:w15="http://schemas.microsoft.com/office/word/2012/wordml" xmlns:w16se="http://schemas.microsoft.com/office/word/2015/wordml/symex" xmlns:wpg="http://schemas.microsoft.com/office/word/2010/wordprocessingGroup" xmlns:wpi="http://schemas.microsoft.com/office/word/2010/wordprocessingInk" xmlns:wne="http://schemas.microsoft.com/office/word/2006/wordml" xmlns:wps="http://schemas.microsoft.com/office/word/2010/wordprocessingShape" mc:Ignorable="w14 w15 w16se wp14">
   <w:body>
     <w:p>
       <w:pPr>
@@ -237,31 +237,576 @@
       <w:pPr>
         <w:pStyle w:val="a7"/>
         <w:ind w:left="0"/>
-        <w:jc w:val="both"/>
-        <w:rPr>
-          <w:rFonts w:ascii="Times New Roman" w:hAnsi="Times New Roman" w:cs="Times New Roman"/>
-        </w:rPr>
-      </w:pPr>
-      <w:r>
-        <w:rPr>
-          <w:rFonts w:ascii="Times New Roman" w:hAnsi="Times New Roman" w:cs="Times New Roman"/>
-          <w:highlight w:val="yellow"/>
-        </w:rPr>
-        <w:t>&lt;</w:t>
-      </w:r>
-      <w:r>
-        <w:rPr>
-          <w:rFonts w:ascii="Times New Roman" w:hAnsi="Times New Roman" w:cs="Times New Roman"/>
-          <w:highlight w:val="yellow"/>
-        </w:rPr>
-        <w:t>как будто бы место для твоего текста</w:t>
-      </w:r>
-      <w:r>
-        <w:rPr>
-          <w:rFonts w:ascii="Times New Roman" w:hAnsi="Times New Roman" w:cs="Times New Roman"/>
-          <w:highlight w:val="yellow"/>
-        </w:rPr>
-        <w:t>&gt;</w:t>
+        <w:rPr>
+          <w:rFonts w:ascii="Times New Roman" w:hAnsi="Times New Roman" w:cs="Times New Roman"/>
+          <w:b/>
+        </w:rPr>
+      </w:pPr>
+      <w:r>
+        <w:rPr>
+          <w:rFonts w:ascii="Times New Roman" w:hAnsi="Times New Roman" w:cs="Times New Roman"/>
+          <w:b/>
+        </w:rPr>
+        <w:t>Пути решения проблемы – в настоящее время это решается чисто разработкой симуляционных систем. Какие есть АСНИ и что они могут.</w:t>
+      </w:r>
+    </w:p>
+    <w:p>
+      <w:pPr>
+        <w:pStyle w:val="a7"/>
+        <w:ind w:left="0"/>
+        <w:rPr>
+          <w:rFonts w:ascii="Times New Roman" w:hAnsi="Times New Roman" w:cs="Times New Roman"/>
+          <w:b/>
+        </w:rPr>
+      </w:pPr>
+      <w:bookmarkStart w:id="0" w:name="_GoBack"/>
+      <w:bookmarkEnd w:id="0"/>
+    </w:p>
+    <w:p>
+      <w:pPr>
+        <w:pStyle w:val="a7"/>
+        <w:ind w:left="0"/>
+        <w:rPr>
+          <w:rFonts w:ascii="Times New Roman" w:hAnsi="Times New Roman" w:cs="Times New Roman"/>
+        </w:rPr>
+      </w:pPr>
+      <w:r>
+        <w:rPr>
+          <w:rFonts w:ascii="Times New Roman" w:hAnsi="Times New Roman" w:cs="Times New Roman"/>
+        </w:rPr>
+        <w:t xml:space="preserve">В нынешнее время научные исследования в разных сферах проводят немалое количество ученых, инженеров, конструкторов и других профессий с использованием сложного и дорогого оборудования. Исходя из этого уже понятно, что на проведение экспериментов и исследований затрачивается огромное кол-во средств и времени. А точность и эффективность этих исследований зависит от уровня использования компьютерной техники. </w:t>
+      </w:r>
+    </w:p>
+    <w:p>
+      <w:pPr>
+        <w:pStyle w:val="a7"/>
+        <w:ind w:left="0"/>
+        <w:rPr>
+          <w:rFonts w:ascii="Times New Roman" w:hAnsi="Times New Roman" w:cs="Times New Roman"/>
+        </w:rPr>
+      </w:pPr>
+      <w:r>
+        <w:rPr>
+          <w:rFonts w:ascii="Times New Roman" w:hAnsi="Times New Roman" w:cs="Times New Roman"/>
+        </w:rPr>
+        <w:t xml:space="preserve"> И поэтому, для решения данных проблем, а также для решения проблем автоматизации и повышения эффективности исследований (в которую включаются различные сферы науки, включая и мобильную связь), единственный вариант выхода — это только разработка АСНИ, АСУ и других подобных автоматизированных систем. При их всеобщем внедрении и развитии, это позволило бы максимально сократить время и кол-во затраченных ресурсов на исследование, но при это увеличить его точность и эффективность.  </w:t>
+      </w:r>
+    </w:p>
+    <w:p>
+      <w:pPr>
+        <w:pStyle w:val="a7"/>
+        <w:ind w:left="0"/>
+        <w:rPr>
+          <w:rFonts w:ascii="Times New Roman" w:hAnsi="Times New Roman" w:cs="Times New Roman"/>
+        </w:rPr>
+      </w:pPr>
+    </w:p>
+    <w:p>
+      <w:pPr>
+        <w:pStyle w:val="a7"/>
+        <w:ind w:left="0"/>
+        <w:rPr>
+          <w:rFonts w:ascii="Times New Roman" w:hAnsi="Times New Roman" w:cs="Times New Roman"/>
+        </w:rPr>
+      </w:pPr>
+      <w:r>
+        <w:rPr>
+          <w:rFonts w:ascii="Times New Roman" w:hAnsi="Times New Roman" w:cs="Times New Roman"/>
+        </w:rPr>
+        <w:t xml:space="preserve"> Существуют различные виды автоматизированных систем (АС) (например, Автоматизированная система управления (АСУ) или ее другой вариант Автоматизированная система управления технологическим процессом (АСУТП), Система автоматизированного проектирования (САПР) и др.), но АСНИ отличается от них получаемой на выходе информацией. Это в первую очередь обработанные или обобщенные данные, на основе которых получаются математические модели объектов, исследований или процессов. Также в АСНИ могут использоваться и готовые математические модели для изучения поведения тех или иных объектов и процессов, а также для уточнения самих этих моделей. Результаты же выводятся в наиболее удобной форме — </w:t>
+      </w:r>
+      <w:r>
+        <w:rPr>
+          <w:rFonts w:ascii="Times New Roman" w:hAnsi="Times New Roman" w:cs="Times New Roman"/>
+        </w:rPr>
+        <w:lastRenderedPageBreak/>
+        <w:t>графической или символьной. На данный момент уже существуют различные АСНИ, которые используются по всему миру и помогают проводить исследования.</w:t>
+      </w:r>
+    </w:p>
+    <w:p>
+      <w:pPr>
+        <w:pStyle w:val="a7"/>
+        <w:ind w:left="0"/>
+        <w:rPr>
+          <w:rFonts w:ascii="Times New Roman" w:hAnsi="Times New Roman" w:cs="Times New Roman"/>
+        </w:rPr>
+      </w:pPr>
+      <w:r>
+        <w:rPr>
+          <w:rFonts w:ascii="Times New Roman" w:hAnsi="Times New Roman" w:cs="Times New Roman"/>
+        </w:rPr>
+        <w:t xml:space="preserve"> Одна из них это </w:t>
+      </w:r>
+      <w:r>
+        <w:rPr>
+          <w:rFonts w:ascii="Times New Roman" w:hAnsi="Times New Roman" w:cs="Times New Roman"/>
+          <w:lang w:val="en-US"/>
+        </w:rPr>
+        <w:t>EPICS</w:t>
+      </w:r>
+      <w:r>
+        <w:rPr>
+          <w:rFonts w:ascii="Times New Roman" w:hAnsi="Times New Roman" w:cs="Times New Roman"/>
+        </w:rPr>
+        <w:t xml:space="preserve"> (от англ. </w:t>
+      </w:r>
+      <w:r>
+        <w:rPr>
+          <w:rFonts w:ascii="Times New Roman" w:hAnsi="Times New Roman" w:cs="Times New Roman"/>
+          <w:lang w:val="en-US"/>
+        </w:rPr>
+        <w:t>Experimental</w:t>
+      </w:r>
+      <w:r>
+        <w:rPr>
+          <w:rFonts w:ascii="Times New Roman" w:hAnsi="Times New Roman" w:cs="Times New Roman"/>
+        </w:rPr>
+        <w:t xml:space="preserve"> </w:t>
+      </w:r>
+      <w:r>
+        <w:rPr>
+          <w:rFonts w:ascii="Times New Roman" w:hAnsi="Times New Roman" w:cs="Times New Roman"/>
+          <w:lang w:val="en-US"/>
+        </w:rPr>
+        <w:t>Physics</w:t>
+      </w:r>
+      <w:r>
+        <w:rPr>
+          <w:rFonts w:ascii="Times New Roman" w:hAnsi="Times New Roman" w:cs="Times New Roman"/>
+        </w:rPr>
+        <w:t xml:space="preserve"> </w:t>
+      </w:r>
+      <w:r>
+        <w:rPr>
+          <w:rFonts w:ascii="Times New Roman" w:hAnsi="Times New Roman" w:cs="Times New Roman"/>
+          <w:lang w:val="en-US"/>
+        </w:rPr>
+        <w:t>and</w:t>
+      </w:r>
+      <w:r>
+        <w:rPr>
+          <w:rFonts w:ascii="Times New Roman" w:hAnsi="Times New Roman" w:cs="Times New Roman"/>
+        </w:rPr>
+        <w:t xml:space="preserve"> </w:t>
+      </w:r>
+      <w:r>
+        <w:rPr>
+          <w:rFonts w:ascii="Times New Roman" w:hAnsi="Times New Roman" w:cs="Times New Roman"/>
+          <w:lang w:val="en-US"/>
+        </w:rPr>
+        <w:t>Industrial</w:t>
+      </w:r>
+      <w:r>
+        <w:rPr>
+          <w:rFonts w:ascii="Times New Roman" w:hAnsi="Times New Roman" w:cs="Times New Roman"/>
+        </w:rPr>
+        <w:t xml:space="preserve"> </w:t>
+      </w:r>
+      <w:r>
+        <w:rPr>
+          <w:rFonts w:ascii="Times New Roman" w:hAnsi="Times New Roman" w:cs="Times New Roman"/>
+          <w:lang w:val="en-US"/>
+        </w:rPr>
+        <w:t>Control</w:t>
+      </w:r>
+      <w:r>
+        <w:rPr>
+          <w:rFonts w:ascii="Times New Roman" w:hAnsi="Times New Roman" w:cs="Times New Roman"/>
+        </w:rPr>
+        <w:t xml:space="preserve"> </w:t>
+      </w:r>
+      <w:r>
+        <w:rPr>
+          <w:rFonts w:ascii="Times New Roman" w:hAnsi="Times New Roman" w:cs="Times New Roman"/>
+          <w:lang w:val="en-US"/>
+        </w:rPr>
+        <w:t>System</w:t>
+      </w:r>
+      <w:r>
+        <w:rPr>
+          <w:rFonts w:ascii="Times New Roman" w:hAnsi="Times New Roman" w:cs="Times New Roman"/>
+        </w:rPr>
+        <w:t xml:space="preserve"> )- набор инструментов и приложений для исследования и управления в сферах физики и промышленности, разработанная в Лос-Аламосской Национальной Лаборатории (АНЛ), США. Данная АСНИ используется для разработки и запуска распределенных систем управления для научных и экспериментальных установок, таких, как ускорители частиц, телескопы и других больших установок. </w:t>
+      </w:r>
+    </w:p>
+    <w:p>
+      <w:pPr>
+        <w:pStyle w:val="a7"/>
+        <w:ind w:left="0"/>
+        <w:rPr>
+          <w:rFonts w:ascii="Times New Roman" w:hAnsi="Times New Roman" w:cs="Times New Roman"/>
+        </w:rPr>
+      </w:pPr>
+      <w:r>
+        <w:rPr>
+          <w:rFonts w:ascii="Times New Roman" w:hAnsi="Times New Roman" w:cs="Times New Roman"/>
+        </w:rPr>
+        <w:t xml:space="preserve"> </w:t>
+      </w:r>
+      <w:r>
+        <w:rPr>
+          <w:rFonts w:ascii="Times New Roman" w:hAnsi="Times New Roman" w:cs="Times New Roman"/>
+        </w:rPr>
+        <w:t xml:space="preserve">Также </w:t>
+      </w:r>
+      <w:r>
+        <w:rPr>
+          <w:rFonts w:ascii="Times New Roman" w:hAnsi="Times New Roman" w:cs="Times New Roman"/>
+          <w:lang w:val="en-US"/>
+        </w:rPr>
+        <w:t>EPICS</w:t>
+      </w:r>
+      <w:r>
+        <w:rPr>
+          <w:rFonts w:ascii="Times New Roman" w:hAnsi="Times New Roman" w:cs="Times New Roman"/>
+        </w:rPr>
+        <w:t xml:space="preserve"> </w:t>
+      </w:r>
+      <w:r>
+        <w:rPr>
+          <w:rFonts w:ascii="Times New Roman" w:hAnsi="Times New Roman" w:cs="Times New Roman"/>
+          <w:color w:val="202122"/>
+          <w:shd w:val="clear" w:color="auto" w:fill="FFFFFF"/>
+        </w:rPr>
+        <w:t>предоставляет возможности для работы с данными SCADA (от англ. Supervisory Control And Data Acquisition — диспетчерское управление и сбор данных).</w:t>
+      </w:r>
+    </w:p>
+    <w:p>
+      <w:pPr>
+        <w:rPr>
+          <w:rFonts w:ascii="Times New Roman" w:hAnsi="Times New Roman" w:cs="Times New Roman"/>
+          <w:color w:val="202122"/>
+          <w:shd w:val="clear" w:color="auto" w:fill="FFFFFF"/>
+        </w:rPr>
+      </w:pPr>
+      <w:r>
+        <w:rPr>
+          <w:rFonts w:ascii="Times New Roman" w:hAnsi="Times New Roman" w:cs="Times New Roman"/>
+          <w:color w:val="202122"/>
+          <w:shd w:val="clear" w:color="auto" w:fill="FFFFFF"/>
+        </w:rPr>
+        <w:t xml:space="preserve"> EPICS использует технологии клиент–сервер и публикации–подписки для взаимодействия между компьютерами. Серверы, “контроллеры ввода-вывода” (IOCS), собирают экспериментальные и контрольные данные в режиме реального времени, используя подключенные к ним измерительные приборы. Затем эта информация предоставляется клиентам с использованием широкополосного доступа к каналам (CA) или недавно добавленных сетевых протоколов pvAccess, которые разработаны для приложений реального времени, таких как научные эксперименты.</w:t>
+      </w:r>
+    </w:p>
+    <w:p>
+      <w:pPr>
+        <w:rPr>
+          <w:rFonts w:ascii="Times New Roman" w:hAnsi="Times New Roman" w:cs="Times New Roman"/>
+          <w:color w:val="202122"/>
+          <w:shd w:val="clear" w:color="auto" w:fill="FFFFFF"/>
+        </w:rPr>
+      </w:pPr>
+      <w:r>
+        <w:rPr>
+          <w:rFonts w:ascii="Times New Roman" w:hAnsi="Times New Roman" w:cs="Times New Roman"/>
+          <w:color w:val="202122"/>
+          <w:shd w:val="clear" w:color="auto" w:fill="FFFFFF"/>
+        </w:rPr>
+        <w:t>IOCs (от англ. Indicator of compromise-Индикаторы компрометации) содержат базу данных "записей", представляющих устройства или аспекты устройств, которыми необходимо управлять, и взаимодействуют с ней. IOCs могут размещаться на стандартных серверах или ПК, а также на VME, MicroTCA и других стандартных процессорах для встраиваемых систем. Для приложений "жесткого реального времени" обычно используются операционные системы RTEMS или VxWorks, в то время как приложения "мягкого реального времени" обычно работают на Linux или Microsoft Windows.</w:t>
+      </w:r>
+    </w:p>
+    <w:p>
+      <w:pPr>
+        <w:rPr>
+          <w:rFonts w:ascii="Times New Roman" w:hAnsi="Times New Roman" w:cs="Times New Roman"/>
+          <w:color w:val="202122"/>
+          <w:shd w:val="clear" w:color="auto" w:fill="FFFFFF"/>
+        </w:rPr>
+      </w:pPr>
+      <w:r>
+        <w:rPr>
+          <w:rFonts w:ascii="Times New Roman" w:hAnsi="Times New Roman" w:cs="Times New Roman"/>
+          <w:color w:val="202122"/>
+          <w:shd w:val="clear" w:color="auto" w:fill="FFFFFF"/>
+        </w:rPr>
+        <w:t>Данные, хранящиеся в записях, представлены уникальными идентификаторами, известными как переменные процесса (PV). Эти PV доступны по сетевым каналам, предоставляемым протоколом CA/pvAccess.</w:t>
+      </w:r>
+    </w:p>
+    <w:p>
+      <w:pPr>
+        <w:rPr>
+          <w:rFonts w:ascii="Times New Roman" w:hAnsi="Times New Roman" w:cs="Times New Roman"/>
+          <w:color w:val="202122"/>
+          <w:shd w:val="clear" w:color="auto" w:fill="FFFFFF"/>
+        </w:rPr>
+      </w:pPr>
+      <w:r>
+        <w:rPr>
+          <w:rFonts w:ascii="Times New Roman" w:hAnsi="Times New Roman" w:cs="Times New Roman"/>
+          <w:color w:val="202122"/>
+          <w:shd w:val="clear" w:color="auto" w:fill="FFFFFF"/>
+        </w:rPr>
+        <w:t>Доступно множество типов записей для различных типов ввода и вывода (например, аналоговых или двоичных) и для обеспечения функционального поведения, такого как вычисления. Также возможно создавать пользовательские типы записей. Каждая запись состоит из набора полей, которые содержат статические и динамические данные записи и определяют поведение при локальном или удаленном запросе различных функций. Большинство типов записей перечислены в справочном руководстве EPICS record reference manual.</w:t>
+      </w:r>
+    </w:p>
+    <w:p>
+      <w:pPr>
+        <w:rPr>
+          <w:rFonts w:ascii="Times New Roman" w:hAnsi="Times New Roman" w:cs="Times New Roman"/>
+          <w:color w:val="202122"/>
+          <w:shd w:val="clear" w:color="auto" w:fill="FFFFFF"/>
+        </w:rPr>
+      </w:pPr>
+      <w:r>
+        <w:rPr>
+          <w:rFonts w:ascii="Times New Roman" w:hAnsi="Times New Roman" w:cs="Times New Roman"/>
+          <w:color w:val="202122"/>
+          <w:shd w:val="clear" w:color="auto" w:fill="FFFFFF"/>
+        </w:rPr>
+        <w:t>Доступны пакеты графического интерфейса пользователя, позволяющие пользователям просматривать фотоэлектрические данные и взаимодействовать с ними с помощью типичных виджетов дисплея, таких как циферблаты и текстовые поля. В качестве примеров можно привести EDM (Extensible Display Manager), MEDM (Motif/EDM) и CSS.</w:t>
+      </w:r>
+    </w:p>
+    <w:p>
+      <w:pPr>
+        <w:rPr>
+          <w:rFonts w:ascii="Times New Roman" w:hAnsi="Times New Roman" w:cs="Times New Roman"/>
+          <w:color w:val="202122"/>
+          <w:shd w:val="clear" w:color="auto" w:fill="FFFFFF"/>
+        </w:rPr>
+      </w:pPr>
+      <w:r>
+        <w:rPr>
+          <w:rFonts w:ascii="Times New Roman" w:hAnsi="Times New Roman" w:cs="Times New Roman"/>
+          <w:color w:val="202122"/>
+          <w:shd w:val="clear" w:color="auto" w:fill="FFFFFF"/>
+        </w:rPr>
+        <w:t>Любое программное обеспечение, реализующее протокол CA/pvAccess, может считывать и записывать значения PV. Доступны пакеты расширений для обеспечения поддержки MATLAB, LabVIEW, Perl, Python, Tcl, ActiveX и т.д. Они могут быть использованы для написания сценариев взаимодействия с оборудованием, управляемым EPICS.</w:t>
+      </w:r>
+    </w:p>
+    <w:p>
+      <w:pPr>
+        <w:rPr>
+          <w:rFonts w:ascii="Times New Roman" w:hAnsi="Times New Roman" w:cs="Times New Roman"/>
+          <w:color w:val="202122"/>
+          <w:shd w:val="clear" w:color="auto" w:fill="FFFFFF"/>
+        </w:rPr>
+      </w:pPr>
+      <w:r>
+        <w:rPr>
+          <w:rFonts w:ascii="Times New Roman" w:hAnsi="Times New Roman" w:cs="Times New Roman"/>
+          <w:color w:val="202122"/>
+          <w:shd w:val="clear" w:color="auto" w:fill="FFFFFF"/>
+        </w:rPr>
+        <w:t xml:space="preserve"> На данный момент </w:t>
+      </w:r>
+      <w:r>
+        <w:rPr>
+          <w:rFonts w:ascii="Times New Roman" w:hAnsi="Times New Roman" w:cs="Times New Roman"/>
+          <w:color w:val="202122"/>
+          <w:shd w:val="clear" w:color="auto" w:fill="FFFFFF"/>
+          <w:lang w:val="en-US"/>
+        </w:rPr>
+        <w:t>EPICS</w:t>
+      </w:r>
+      <w:r>
+        <w:rPr>
+          <w:rFonts w:ascii="Times New Roman" w:hAnsi="Times New Roman" w:cs="Times New Roman"/>
+          <w:color w:val="202122"/>
+          <w:shd w:val="clear" w:color="auto" w:fill="FFFFFF"/>
+        </w:rPr>
+        <w:t xml:space="preserve"> </w:t>
+      </w:r>
+      <w:r>
+        <w:rPr>
+          <w:rFonts w:ascii="Times New Roman" w:hAnsi="Times New Roman" w:cs="Times New Roman"/>
+          <w:color w:val="202122"/>
+          <w:shd w:val="clear" w:color="auto" w:fill="FFFFFF"/>
+        </w:rPr>
+        <w:t>используется в таких проектах как: Национальный исследовательский центр синхротронного излучения (NSRRC), Китайский источник расщепляющих нейтронов (CSNS), Пекинский электронно-позитронный коллайдер (BEPC-II) и другие. В основном все проекты связаны с исследованием частиц, импульсов (или же проще говоря экспериментальной физики), а также с промышленностью.</w:t>
+      </w:r>
+    </w:p>
+    <w:p>
+      <w:pPr>
+        <w:rPr>
+          <w:rFonts w:ascii="Times New Roman" w:hAnsi="Times New Roman" w:cs="Times New Roman"/>
+          <w:color w:val="202122"/>
+          <w:shd w:val="clear" w:color="auto" w:fill="FFFFFF"/>
+        </w:rPr>
+      </w:pPr>
+      <w:r>
+        <w:rPr>
+          <w:rFonts w:ascii="Times New Roman" w:hAnsi="Times New Roman" w:cs="Times New Roman"/>
+          <w:color w:val="202122"/>
+          <w:shd w:val="clear" w:color="auto" w:fill="FFFFFF"/>
+        </w:rPr>
+        <w:t xml:space="preserve"> Также существует АСНИ TANGO (от англ. TAco Next Generation Objects)- система, предназначенная для управления различным оборудованием, установками и программным обеспечением. TANGO активно разрабатывается в основном группой(сообществом) операторов синхротронов. У нее присутствует возможность работать как на нескольких машинах, так и всего на одной. В качестве сетевого протокола используется omniorb реализацию CORBA и </w:t>
+      </w:r>
+      <w:r>
+        <w:rPr>
+          <w:rFonts w:ascii="Times New Roman" w:hAnsi="Times New Roman" w:cs="Times New Roman"/>
+          <w:color w:val="202122"/>
+          <w:shd w:val="clear" w:color="auto" w:fill="FFFFFF"/>
+          <w:lang w:val="en-US"/>
+        </w:rPr>
+        <w:t>Zeromq</w:t>
+      </w:r>
+      <w:r>
+        <w:rPr>
+          <w:rFonts w:ascii="Times New Roman" w:hAnsi="Times New Roman" w:cs="Times New Roman"/>
+          <w:color w:val="202122"/>
+          <w:shd w:val="clear" w:color="auto" w:fill="FFFFFF"/>
+        </w:rPr>
+        <w:t xml:space="preserve">. Взаимодействие между клиентом и сервером может быть синхронным, асинхронным (при использовании </w:t>
+      </w:r>
+      <w:r>
+        <w:rPr>
+          <w:rFonts w:ascii="Times New Roman" w:hAnsi="Times New Roman" w:cs="Times New Roman"/>
+          <w:color w:val="202122"/>
+          <w:shd w:val="clear" w:color="auto" w:fill="FFFFFF"/>
+          <w:lang w:val="en-US"/>
+        </w:rPr>
+        <w:t>CORBA</w:t>
+      </w:r>
+      <w:r>
+        <w:rPr>
+          <w:rFonts w:ascii="Times New Roman" w:hAnsi="Times New Roman" w:cs="Times New Roman"/>
+          <w:color w:val="202122"/>
+          <w:shd w:val="clear" w:color="auto" w:fill="FFFFFF"/>
+        </w:rPr>
+        <w:t>) или событийно-ориентированным (</w:t>
+      </w:r>
+      <w:r>
+        <w:rPr>
+          <w:rFonts w:ascii="Times New Roman" w:hAnsi="Times New Roman" w:cs="Times New Roman"/>
+          <w:color w:val="202122"/>
+          <w:shd w:val="clear" w:color="auto" w:fill="FFFFFF"/>
+          <w:lang w:val="en-US"/>
+        </w:rPr>
+        <w:t>Zeromq</w:t>
+      </w:r>
+      <w:r>
+        <w:rPr>
+          <w:rFonts w:ascii="Times New Roman" w:hAnsi="Times New Roman" w:cs="Times New Roman"/>
+          <w:color w:val="202122"/>
+          <w:shd w:val="clear" w:color="auto" w:fill="FFFFFF"/>
+        </w:rPr>
+        <w:t xml:space="preserve">). </w:t>
+      </w:r>
+    </w:p>
+    <w:p>
+      <w:pPr>
+        <w:rPr>
+          <w:rFonts w:ascii="Times New Roman" w:hAnsi="Times New Roman" w:cs="Times New Roman"/>
+          <w:color w:val="202122"/>
+          <w:shd w:val="clear" w:color="auto" w:fill="FFFFFF"/>
+        </w:rPr>
+      </w:pPr>
+      <w:r>
+        <w:rPr>
+          <w:rFonts w:ascii="Times New Roman" w:hAnsi="Times New Roman" w:cs="Times New Roman"/>
+          <w:color w:val="202122"/>
+          <w:shd w:val="clear" w:color="auto" w:fill="FFFFFF"/>
+        </w:rPr>
+        <w:t>TANGO основана на принципах устройств. Они реализуют объектно-ориентированный и сервис-ориентированный подходы к архитектуре ПО. Объектная модель TANGO поддерживает методы, атрибуты и свойства для настройки устройств. В TANGO все объекты являются представлениями устройств.</w:t>
+      </w:r>
+    </w:p>
+    <w:p>
+      <w:pPr>
+        <w:rPr>
+          <w:rFonts w:ascii="Times New Roman" w:hAnsi="Times New Roman"/>
+        </w:rPr>
+      </w:pPr>
+      <w:r>
+        <w:rPr>
+          <w:rFonts w:ascii="Times New Roman" w:hAnsi="Times New Roman" w:cs="Times New Roman"/>
+          <w:color w:val="202122"/>
+          <w:shd w:val="clear" w:color="auto" w:fill="FFFFFF"/>
+        </w:rPr>
+        <w:lastRenderedPageBreak/>
+        <w:t>В состав TANGO входит база данных, в которой хранятся все зарегистрированные в системе устройства, среда быстрой разработки приложений, а также большое число вспомогательных инструментов.</w:t>
+      </w:r>
+      <w:r>
+        <w:t xml:space="preserve"> </w:t>
+      </w:r>
+    </w:p>
+    <w:p>
+      <w:pPr>
+        <w:rPr>
+          <w:rFonts w:ascii="Times New Roman" w:hAnsi="Times New Roman" w:cs="Times New Roman"/>
+          <w:color w:val="202122"/>
+          <w:shd w:val="clear" w:color="auto" w:fill="FFFFFF"/>
+        </w:rPr>
+      </w:pPr>
+      <w:r>
+        <w:rPr>
+          <w:rFonts w:ascii="Times New Roman" w:hAnsi="Times New Roman"/>
+        </w:rPr>
+        <w:t xml:space="preserve"> </w:t>
+      </w:r>
+      <w:r>
+        <w:rPr>
+          <w:rFonts w:ascii="Times New Roman" w:hAnsi="Times New Roman" w:cs="Times New Roman"/>
+          <w:color w:val="202122"/>
+          <w:shd w:val="clear" w:color="auto" w:fill="FFFFFF"/>
+        </w:rPr>
+        <w:t>TANGO в первую очередь используется, чтобы обеспечить сетевой доступ к оборудованию. При этом диапазон оборудования может варьироваться от простейших регистров ввода-вывода, пересылающих отдельные байты, до сложнейших систем обнаружения или систем управления заводом/предприятием. Доступ к оборудованию осуществляется с помощью процесса, называемый Сервером Устройства (англ. Device Server). Сервер устройства содержит устройства, принадлежащие к различным классам, обеспечивающие доступ к оборудованию. В процессе работы Сервера устройства создаются экземпляры, которые представляют логические экземпляры оборудования в системе управления. Клиенты взаимодействуют с устройствами (работа с базой данных и отправка запросов к устройствам), используя TANG</w:t>
+      </w:r>
+      <w:r>
+        <w:rPr>
+          <w:rFonts w:ascii="Times New Roman" w:hAnsi="Times New Roman" w:cs="Times New Roman"/>
+          <w:color w:val="202122"/>
+          <w:shd w:val="clear" w:color="auto" w:fill="FFFFFF"/>
+          <w:lang w:val="en-US"/>
+        </w:rPr>
+        <w:t>O</w:t>
+      </w:r>
+      <w:r>
+        <w:rPr>
+          <w:rFonts w:ascii="Times New Roman" w:hAnsi="Times New Roman" w:cs="Times New Roman"/>
+          <w:color w:val="202122"/>
+          <w:shd w:val="clear" w:color="auto" w:fill="FFFFFF"/>
+        </w:rPr>
+        <w:t xml:space="preserve">. </w:t>
+      </w:r>
+      <w:r>
+        <w:rPr>
+          <w:rFonts w:ascii="Times New Roman" w:hAnsi="Times New Roman" w:cs="Times New Roman"/>
+          <w:color w:val="202122"/>
+          <w:shd w:val="clear" w:color="auto" w:fill="FFFFFF"/>
+          <w:lang w:val="en-US"/>
+        </w:rPr>
+        <w:t>TANGO</w:t>
+      </w:r>
+      <w:r>
+        <w:rPr>
+          <w:rFonts w:ascii="Times New Roman" w:hAnsi="Times New Roman" w:cs="Times New Roman"/>
+          <w:color w:val="202122"/>
+          <w:shd w:val="clear" w:color="auto" w:fill="FFFFFF"/>
+        </w:rPr>
+        <w:t xml:space="preserve"> </w:t>
+      </w:r>
+      <w:r>
+        <w:rPr>
+          <w:rFonts w:ascii="Times New Roman" w:hAnsi="Times New Roman" w:cs="Times New Roman"/>
+          <w:color w:val="202122"/>
+          <w:shd w:val="clear" w:color="auto" w:fill="FFFFFF"/>
+        </w:rPr>
+        <w:t xml:space="preserve">используется в таких проектах как ELI BEAMS (Чехия), ALBA (Испания), ESRF (Франция) и др. Также данная система используется и в России, а именно в Курчатовский Источник Синхротронного Излучения (КИСИ) и в NICA (англ. Nuclotron-based Ion Collider Facility) — сверхпроводящий коллайдер протонов и тяжёлых ионов, город Дубна Моск. Области. </w:t>
+      </w:r>
+      <w:r>
+        <w:rPr>
+          <w:rFonts w:ascii="Times New Roman" w:hAnsi="Times New Roman" w:cs="Times New Roman"/>
+          <w:color w:val="202122"/>
+          <w:shd w:val="clear" w:color="auto" w:fill="FFFFFF"/>
+        </w:rPr>
+        <w:br/>
+      </w:r>
+    </w:p>
+    <w:p>
+      <w:pPr>
+        <w:rPr>
+          <w:rFonts w:ascii="Times New Roman" w:hAnsi="Times New Roman" w:cs="Times New Roman"/>
+          <w:color w:val="202122"/>
+          <w:shd w:val="clear" w:color="auto" w:fill="FFFFFF"/>
+        </w:rPr>
+      </w:pPr>
+      <w:r>
+        <w:rPr>
+          <w:rFonts w:ascii="Times New Roman" w:hAnsi="Times New Roman" w:cs="Times New Roman"/>
+          <w:color w:val="202122"/>
+          <w:shd w:val="clear" w:color="auto" w:fill="FFFFFF"/>
+        </w:rPr>
+        <w:t xml:space="preserve"> Из данных примеров можно заметить, что АСНИ используется в основном в проектах, связанных с ядерной физикой, подсчетом частиц, и импульсов, а также в промышленности. Но среди разнообразия автоматизированных систем (которые включают и АС, отвечающие за мобильную связь), их главная проблема заключается в узконаправленности, а вот АСНИ не имеет каких-то определенных границ и зачастую решает задачи АСУ, САПР и др. Но даже среди АСНИ, не было замечено систем, которые помогали бы исследовать сферу мобильной связи.</w:t>
       </w:r>
     </w:p>
     <w:p>
@@ -398,7 +943,6 @@
         <w:rPr>
           <w:rFonts w:ascii="Times New Roman" w:hAnsi="Times New Roman" w:cs="Times New Roman"/>
         </w:rPr>
-        <w:lastRenderedPageBreak/>
         <w:t>В общем и целом, подводя итог вышесказанному в пунктах, система предназначена для организации (создании моделей объектов участников эксперимента, каналов связи и сценариев их взаимодействия), проведения экспериментов и анализа их результатов, а также реализации сопутствующих сервисов, в частности, для моделирования работы мобильной сети, а вообще – в любой мыслимой научной области.</w:t>
       </w:r>
     </w:p>
@@ -555,6 +1099,7 @@
         <w:rPr>
           <w:rFonts w:ascii="Times New Roman" w:hAnsi="Times New Roman" w:cs="Times New Roman"/>
         </w:rPr>
+        <w:lastRenderedPageBreak/>
         <w:t>Подзадача: её описание, роль в общей системе и общая идея реализации.</w:t>
       </w:r>
     </w:p>
@@ -1656,7 +2201,6 @@
               <w:rPr>
                 <w:rFonts w:ascii="Times New Roman" w:hAnsi="Times New Roman" w:cs="Times New Roman"/>
               </w:rPr>
-              <w:lastRenderedPageBreak/>
               <w:t>Название библиотеки</w:t>
             </w:r>
           </w:p>
@@ -1870,7 +2414,13 @@
                 <w:rFonts w:ascii="Times New Roman" w:hAnsi="Times New Roman" w:cs="Times New Roman"/>
                 <w:lang w:val="en-US"/>
               </w:rPr>
-              <w:t>QEvent.</w:t>
+              <w:t>QEvent</w:t>
+            </w:r>
+            <w:r>
+              <w:rPr>
+                <w:rFonts w:ascii="Times New Roman" w:hAnsi="Times New Roman" w:cs="Times New Roman"/>
+              </w:rPr>
+              <w:t>.</w:t>
             </w:r>
             <w:r>
               <w:rPr>
@@ -2032,6 +2582,7 @@
                 <w:rFonts w:ascii="Times New Roman" w:hAnsi="Times New Roman" w:cs="Times New Roman"/>
                 <w:lang w:val="en-US"/>
               </w:rPr>
+              <w:lastRenderedPageBreak/>
               <w:t>Qt5 Widgets</w:t>
             </w:r>
           </w:p>
@@ -3354,7 +3905,7 @@
 </file>
 
 <file path=word/endnotes.xml><?xml version="1.0" encoding="utf-8"?>
-<w:endnotes xmlns:wpc="http://schemas.microsoft.com/office/word/2010/wordprocessingCanvas" xmlns:cx="http://schemas.microsoft.com/office/drawing/2014/chartex" xmlns:cx1="http://schemas.microsoft.com/office/drawing/2015/9/8/chartex" xmlns:cx2="http://schemas.microsoft.com/office/drawing/2015/10/21/chartex" xmlns:cx3="http://schemas.microsoft.com/office/drawing/2016/5/9/chartex" xmlns:cx4="http://schemas.microsoft.com/office/drawing/2016/5/10/chartex" xmlns:cx5="http://schemas.microsoft.com/office/drawing/2016/5/11/chartex" xmlns:cx6="http://schemas.microsoft.com/office/drawing/2016/5/12/chartex" xmlns:cx7="http://schemas.microsoft.com/office/drawing/2016/5/13/chartex" xmlns:cx8="http://schemas.microsoft.com/office/drawing/2016/5/14/chartex" xmlns:mc="http://schemas.openxmlformats.org/markup-compatibility/2006" xmlns:aink="http://schemas.microsoft.com/office/drawing/2016/ink" xmlns:am3d="http://schemas.microsoft.com/office/drawing/2017/model3d" xmlns:o="urn:schemas-microsoft-com:office:office" xmlns:r="http://schemas.openxmlformats.org/officeDocument/2006/relationships" xmlns:m="http://schemas.openxmlformats.org/officeDocument/2006/math" xmlns:v="urn:schemas-microsoft-com:vml" xmlns:wp14="http://schemas.microsoft.com/office/word/2010/wordprocessingDrawing" xmlns:wp="http://schemas.openxmlformats.org/drawingml/2006/wordprocessingDrawing" xmlns:w10="urn:schemas-microsoft-com:office:word" xmlns:w="http://schemas.openxmlformats.org/wordprocessingml/2006/main" xmlns:w14="http://schemas.microsoft.com/office/word/2010/wordml" xmlns:w15="http://schemas.microsoft.com/office/word/2012/wordml" xmlns:w16cex="http://schemas.microsoft.com/office/word/2018/wordml/cex" xmlns:w16cid="http://schemas.microsoft.com/office/word/2016/wordml/cid" xmlns:w16="http://schemas.microsoft.com/office/word/2018/wordml" xmlns:w16sdtdh="http://schemas.microsoft.com/office/word/2020/wordml/sdtdatahash" xmlns:w16se="http://schemas.microsoft.com/office/word/2015/wordml/symex" xmlns:wpg="http://schemas.microsoft.com/office/word/2010/wordprocessingGroup" xmlns:wpi="http://schemas.microsoft.com/office/word/2010/wordprocessingInk" xmlns:wne="http://schemas.microsoft.com/office/word/2006/wordml" xmlns:wps="http://schemas.microsoft.com/office/word/2010/wordprocessingShape" mc:Ignorable="w14 w15 w16se w16cid w16 w16cex w16sdtdh wp14">
+<w:endnotes xmlns:wpc="http://schemas.microsoft.com/office/word/2010/wordprocessingCanvas" xmlns:cx="http://schemas.microsoft.com/office/drawing/2014/chartex" xmlns:cx1="http://schemas.microsoft.com/office/drawing/2015/9/8/chartex" xmlns:mc="http://schemas.openxmlformats.org/markup-compatibility/2006" xmlns:o="urn:schemas-microsoft-com:office:office" xmlns:r="http://schemas.openxmlformats.org/officeDocument/2006/relationships" xmlns:m="http://schemas.openxmlformats.org/officeDocument/2006/math" xmlns:v="urn:schemas-microsoft-com:vml" xmlns:wp14="http://schemas.microsoft.com/office/word/2010/wordprocessingDrawing" xmlns:wp="http://schemas.openxmlformats.org/drawingml/2006/wordprocessingDrawing" xmlns:w10="urn:schemas-microsoft-com:office:word" xmlns:w="http://schemas.openxmlformats.org/wordprocessingml/2006/main" xmlns:w14="http://schemas.microsoft.com/office/word/2010/wordml" xmlns:w15="http://schemas.microsoft.com/office/word/2012/wordml" xmlns:w16se="http://schemas.microsoft.com/office/word/2015/wordml/symex" xmlns:wpg="http://schemas.microsoft.com/office/word/2010/wordprocessingGroup" xmlns:wpi="http://schemas.microsoft.com/office/word/2010/wordprocessingInk" xmlns:wne="http://schemas.microsoft.com/office/word/2006/wordml" xmlns:wps="http://schemas.microsoft.com/office/word/2010/wordprocessingShape" mc:Ignorable="w14 w15 w16se wp14">
   <w:endnote w:type="separator" w:id="-1">
     <w:p>
       <w:pPr>
@@ -3379,7 +3930,7 @@
 </file>
 
 <file path=word/footnotes.xml><?xml version="1.0" encoding="utf-8"?>
-<w:footnotes xmlns:wpc="http://schemas.microsoft.com/office/word/2010/wordprocessingCanvas" xmlns:cx="http://schemas.microsoft.com/office/drawing/2014/chartex" xmlns:cx1="http://schemas.microsoft.com/office/drawing/2015/9/8/chartex" xmlns:cx2="http://schemas.microsoft.com/office/drawing/2015/10/21/chartex" xmlns:cx3="http://schemas.microsoft.com/office/drawing/2016/5/9/chartex" xmlns:cx4="http://schemas.microsoft.com/office/drawing/2016/5/10/chartex" xmlns:cx5="http://schemas.microsoft.com/office/drawing/2016/5/11/chartex" xmlns:cx6="http://schemas.microsoft.com/office/drawing/2016/5/12/chartex" xmlns:cx7="http://schemas.microsoft.com/office/drawing/2016/5/13/chartex" xmlns:cx8="http://schemas.microsoft.com/office/drawing/2016/5/14/chartex" xmlns:mc="http://schemas.openxmlformats.org/markup-compatibility/2006" xmlns:aink="http://schemas.microsoft.com/office/drawing/2016/ink" xmlns:am3d="http://schemas.microsoft.com/office/drawing/2017/model3d" xmlns:o="urn:schemas-microsoft-com:office:office" xmlns:r="http://schemas.openxmlformats.org/officeDocument/2006/relationships" xmlns:m="http://schemas.openxmlformats.org/officeDocument/2006/math" xmlns:v="urn:schemas-microsoft-com:vml" xmlns:wp14="http://schemas.microsoft.com/office/word/2010/wordprocessingDrawing" xmlns:wp="http://schemas.openxmlformats.org/drawingml/2006/wordprocessingDrawing" xmlns:w10="urn:schemas-microsoft-com:office:word" xmlns:w="http://schemas.openxmlformats.org/wordprocessingml/2006/main" xmlns:w14="http://schemas.microsoft.com/office/word/2010/wordml" xmlns:w15="http://schemas.microsoft.com/office/word/2012/wordml" xmlns:w16cex="http://schemas.microsoft.com/office/word/2018/wordml/cex" xmlns:w16cid="http://schemas.microsoft.com/office/word/2016/wordml/cid" xmlns:w16="http://schemas.microsoft.com/office/word/2018/wordml" xmlns:w16sdtdh="http://schemas.microsoft.com/office/word/2020/wordml/sdtdatahash" xmlns:w16se="http://schemas.microsoft.com/office/word/2015/wordml/symex" xmlns:wpg="http://schemas.microsoft.com/office/word/2010/wordprocessingGroup" xmlns:wpi="http://schemas.microsoft.com/office/word/2010/wordprocessingInk" xmlns:wne="http://schemas.microsoft.com/office/word/2006/wordml" xmlns:wps="http://schemas.microsoft.com/office/word/2010/wordprocessingShape" mc:Ignorable="w14 w15 w16se w16cid w16 w16cex w16sdtdh wp14">
+<w:footnotes xmlns:wpc="http://schemas.microsoft.com/office/word/2010/wordprocessingCanvas" xmlns:cx="http://schemas.microsoft.com/office/drawing/2014/chartex" xmlns:cx1="http://schemas.microsoft.com/office/drawing/2015/9/8/chartex" xmlns:mc="http://schemas.openxmlformats.org/markup-compatibility/2006" xmlns:o="urn:schemas-microsoft-com:office:office" xmlns:r="http://schemas.openxmlformats.org/officeDocument/2006/relationships" xmlns:m="http://schemas.openxmlformats.org/officeDocument/2006/math" xmlns:v="urn:schemas-microsoft-com:vml" xmlns:wp14="http://schemas.microsoft.com/office/word/2010/wordprocessingDrawing" xmlns:wp="http://schemas.openxmlformats.org/drawingml/2006/wordprocessingDrawing" xmlns:w10="urn:schemas-microsoft-com:office:word" xmlns:w="http://schemas.openxmlformats.org/wordprocessingml/2006/main" xmlns:w14="http://schemas.microsoft.com/office/word/2010/wordml" xmlns:w15="http://schemas.microsoft.com/office/word/2012/wordml" xmlns:w16se="http://schemas.microsoft.com/office/word/2015/wordml/symex" xmlns:wpg="http://schemas.microsoft.com/office/word/2010/wordprocessingGroup" xmlns:wpi="http://schemas.microsoft.com/office/word/2010/wordprocessingInk" xmlns:wne="http://schemas.microsoft.com/office/word/2006/wordml" xmlns:wps="http://schemas.microsoft.com/office/word/2010/wordprocessingShape" mc:Ignorable="w14 w15 w16se wp14">
   <w:footnote w:type="separator" w:id="-1">
     <w:p>
       <w:pPr>
@@ -3404,7 +3955,7 @@
 </file>
 
 <file path=word/numbering.xml><?xml version="1.0" encoding="utf-8"?>
-<w:numbering xmlns:wpc="http://schemas.microsoft.com/office/word/2010/wordprocessingCanvas" xmlns:cx="http://schemas.microsoft.com/office/drawing/2014/chartex" xmlns:cx1="http://schemas.microsoft.com/office/drawing/2015/9/8/chartex" xmlns:cx2="http://schemas.microsoft.com/office/drawing/2015/10/21/chartex" xmlns:cx3="http://schemas.microsoft.com/office/drawing/2016/5/9/chartex" xmlns:cx4="http://schemas.microsoft.com/office/drawing/2016/5/10/chartex" xmlns:cx5="http://schemas.microsoft.com/office/drawing/2016/5/11/chartex" xmlns:cx6="http://schemas.microsoft.com/office/drawing/2016/5/12/chartex" xmlns:cx7="http://schemas.microsoft.com/office/drawing/2016/5/13/chartex" xmlns:cx8="http://schemas.microsoft.com/office/drawing/2016/5/14/chartex" xmlns:mc="http://schemas.openxmlformats.org/markup-compatibility/2006" xmlns:aink="http://schemas.microsoft.com/office/drawing/2016/ink" xmlns:am3d="http://schemas.microsoft.com/office/drawing/2017/model3d" xmlns:o="urn:schemas-microsoft-com:office:office" xmlns:r="http://schemas.openxmlformats.org/officeDocument/2006/relationships" xmlns:m="http://schemas.openxmlformats.org/officeDocument/2006/math" xmlns:v="urn:schemas-microsoft-com:vml" xmlns:wp14="http://schemas.microsoft.com/office/word/2010/wordprocessingDrawing" xmlns:wp="http://schemas.openxmlformats.org/drawingml/2006/wordprocessingDrawing" xmlns:w10="urn:schemas-microsoft-com:office:word" xmlns:w="http://schemas.openxmlformats.org/wordprocessingml/2006/main" xmlns:w14="http://schemas.microsoft.com/office/word/2010/wordml" xmlns:w15="http://schemas.microsoft.com/office/word/2012/wordml" xmlns:w16cex="http://schemas.microsoft.com/office/word/2018/wordml/cex" xmlns:w16cid="http://schemas.microsoft.com/office/word/2016/wordml/cid" xmlns:w16="http://schemas.microsoft.com/office/word/2018/wordml" xmlns:w16sdtdh="http://schemas.microsoft.com/office/word/2020/wordml/sdtdatahash" xmlns:w16se="http://schemas.microsoft.com/office/word/2015/wordml/symex" xmlns:wpg="http://schemas.microsoft.com/office/word/2010/wordprocessingGroup" xmlns:wpi="http://schemas.microsoft.com/office/word/2010/wordprocessingInk" xmlns:wne="http://schemas.microsoft.com/office/word/2006/wordml" xmlns:wps="http://schemas.microsoft.com/office/word/2010/wordprocessingShape" mc:Ignorable="w14 w15 w16se w16cid w16 w16cex w16sdtdh wp14">
+<w:numbering xmlns:wpc="http://schemas.microsoft.com/office/word/2010/wordprocessingCanvas" xmlns:cx="http://schemas.microsoft.com/office/drawing/2014/chartex" xmlns:cx1="http://schemas.microsoft.com/office/drawing/2015/9/8/chartex" xmlns:mc="http://schemas.openxmlformats.org/markup-compatibility/2006" xmlns:o="urn:schemas-microsoft-com:office:office" xmlns:r="http://schemas.openxmlformats.org/officeDocument/2006/relationships" xmlns:m="http://schemas.openxmlformats.org/officeDocument/2006/math" xmlns:v="urn:schemas-microsoft-com:vml" xmlns:wp14="http://schemas.microsoft.com/office/word/2010/wordprocessingDrawing" xmlns:wp="http://schemas.openxmlformats.org/drawingml/2006/wordprocessingDrawing" xmlns:w10="urn:schemas-microsoft-com:office:word" xmlns:w="http://schemas.openxmlformats.org/wordprocessingml/2006/main" xmlns:w14="http://schemas.microsoft.com/office/word/2010/wordml" xmlns:w15="http://schemas.microsoft.com/office/word/2012/wordml" xmlns:w16se="http://schemas.microsoft.com/office/word/2015/wordml/symex" xmlns:wpg="http://schemas.microsoft.com/office/word/2010/wordprocessingGroup" xmlns:wpi="http://schemas.microsoft.com/office/word/2010/wordprocessingInk" xmlns:wne="http://schemas.microsoft.com/office/word/2006/wordml" xmlns:wps="http://schemas.microsoft.com/office/word/2010/wordprocessingShape" mc:Ignorable="w14 w15 w16se wp14">
   <w:abstractNum w:abstractNumId="0" w15:restartNumberingAfterBreak="0">
     <w:nsid w:val="AB86CB00"/>
     <w:multiLevelType w:val="multilevel"/>
@@ -3943,7 +4494,7 @@
 </file>
 
 <file path=word/styles.xml><?xml version="1.0" encoding="utf-8"?>
-<w:styles xmlns:mc="http://schemas.openxmlformats.org/markup-compatibility/2006" xmlns:r="http://schemas.openxmlformats.org/officeDocument/2006/relationships" xmlns:w="http://schemas.openxmlformats.org/wordprocessingml/2006/main" xmlns:w14="http://schemas.microsoft.com/office/word/2010/wordml" xmlns:w15="http://schemas.microsoft.com/office/word/2012/wordml" xmlns:w16cex="http://schemas.microsoft.com/office/word/2018/wordml/cex" xmlns:w16cid="http://schemas.microsoft.com/office/word/2016/wordml/cid" xmlns:w16="http://schemas.microsoft.com/office/word/2018/wordml" xmlns:w16sdtdh="http://schemas.microsoft.com/office/word/2020/wordml/sdtdatahash" xmlns:w16se="http://schemas.microsoft.com/office/word/2015/wordml/symex" mc:Ignorable="w14 w15 w16se w16cid w16 w16cex w16sdtdh">
+<w:styles xmlns:mc="http://schemas.openxmlformats.org/markup-compatibility/2006" xmlns:r="http://schemas.openxmlformats.org/officeDocument/2006/relationships" xmlns:w="http://schemas.openxmlformats.org/wordprocessingml/2006/main" xmlns:w14="http://schemas.microsoft.com/office/word/2010/wordml" xmlns:w15="http://schemas.microsoft.com/office/word/2012/wordml" xmlns:w16se="http://schemas.microsoft.com/office/word/2015/wordml/symex" mc:Ignorable="w14 w15 w16se">
   <w:docDefaults>
     <w:rPrDefault>
       <w:rPr>
@@ -3953,7 +4504,7 @@
     </w:rPrDefault>
     <w:pPrDefault/>
   </w:docDefaults>
-  <w:latentStyles w:defLockedState="0" w:defUIPriority="99" w:defSemiHidden="0" w:defUnhideWhenUsed="0" w:defQFormat="0" w:count="376">
+  <w:latentStyles w:defLockedState="0" w:defUIPriority="99" w:defSemiHidden="0" w:defUnhideWhenUsed="0" w:defQFormat="0" w:count="371">
     <w:lsdException w:name="Normal" w:uiPriority="0" w:qFormat="1"/>
     <w:lsdException w:name="heading 1" w:uiPriority="9" w:qFormat="1"/>
     <w:lsdException w:name="heading 2" w:semiHidden="1" w:uiPriority="9" w:unhideWhenUsed="1" w:qFormat="1"/>
@@ -4324,11 +4875,6 @@
     <w:lsdException w:name="List Table 5 Dark Accent 6" w:uiPriority="50"/>
     <w:lsdException w:name="List Table 6 Colorful Accent 6" w:uiPriority="51"/>
     <w:lsdException w:name="List Table 7 Colorful Accent 6" w:uiPriority="52"/>
-    <w:lsdException w:name="Mention" w:semiHidden="1" w:unhideWhenUsed="1"/>
-    <w:lsdException w:name="Smart Hyperlink" w:semiHidden="1" w:unhideWhenUsed="1"/>
-    <w:lsdException w:name="Hashtag" w:semiHidden="1" w:unhideWhenUsed="1"/>
-    <w:lsdException w:name="Unresolved Mention" w:semiHidden="1" w:unhideWhenUsed="1"/>
-    <w:lsdException w:name="Smart Link" w:semiHidden="1" w:unhideWhenUsed="1"/>
   </w:latentStyles>
   <w:style w:type="paragraph" w:default="1" w:styleId="a">
     <w:name w:val="Normal"/>

</xml_diff>

<commit_message>
my old vkr diplom part updated
</commit_message>
<xml_diff>
--- a/вкр/Структура ВКР 2024-05-15.docx
+++ b/вкр/Структура ВКР 2024-05-15.docx
@@ -610,7 +610,25 @@
           <w:shd w:val="clear" w:color="auto" w:fill="FFFFFF"/>
         </w:rPr>
         <w:br/>
-        <w:t>Для программного обеспечения, которое поддерживает протокол CA/pvAccess, есть возможность считывать и записывать значения переменных процесса. Также есть пакеты расширений для обеспечения поддержки интеграции с различными языками программирования, среди которых MATLAB, Python, Tcl и т.д. Они используюися в написании сценариев для взаимодействия с устройствами и объектами, управляемые с помощью EPICS.</w:t>
+        <w:t>Для программного обеспечения, которое поддерживает протокол CA/pvAccess, есть возможность считывать и записывать значения переменных процесса. Также есть пакеты расширений для обеспечения поддержки интеграции с различными языками программирования, среди которых MATLAB, Python, Tcl и т.д. Они использую</w:t>
+      </w:r>
+      <w:r>
+        <w:rPr>
+          <w:rFonts w:ascii="Times New Roman" w:hAnsi="Times New Roman" w:cs="Times New Roman"/>
+          <w:color w:val="202122"/>
+          <w:shd w:val="clear" w:color="auto" w:fill="FFFFFF"/>
+        </w:rPr>
+        <w:t>т</w:t>
+      </w:r>
+      <w:bookmarkStart w:id="0" w:name="_GoBack"/>
+      <w:bookmarkEnd w:id="0"/>
+      <w:r>
+        <w:rPr>
+          <w:rFonts w:ascii="Times New Roman" w:hAnsi="Times New Roman" w:cs="Times New Roman"/>
+          <w:color w:val="202122"/>
+          <w:shd w:val="clear" w:color="auto" w:fill="FFFFFF"/>
+        </w:rPr>
+        <w:t>ся в написании сценариев для взаимодействия с устройствами и объектами, управляемые с помощью EPICS.</w:t>
       </w:r>
     </w:p>
     <w:p>
@@ -843,8 +861,6 @@
           <w:rFonts w:ascii="Times New Roman" w:hAnsi="Times New Roman" w:cs="Times New Roman"/>
         </w:rPr>
       </w:pPr>
-      <w:bookmarkStart w:id="0" w:name="_GoBack"/>
-      <w:bookmarkEnd w:id="0"/>
     </w:p>
     <w:p>
       <w:pPr>

</xml_diff>